<commit_message>
Added and completed TestSuits for tasks 10_1-10_3
</commit_message>
<xml_diff>
--- a/lab10/Report/ЛР10-Кондратенко.docx
+++ b/lab10/Report/ЛР10-Кондратенко.docx
@@ -27,7 +27,7 @@
           <v:shape id="_x0000_i1025" type="#_x0000_t75" style="width:468pt;height:721.2pt" o:ole="">
             <v:imagedata r:id="rId5" o:title=""/>
           </v:shape>
-          <o:OLEObject Type="Embed" ProgID="Word.Document.12" ShapeID="_x0000_i1025" DrawAspect="Content" ObjectID="_1806332442" r:id="rId6">
+          <o:OLEObject Type="Embed" ProgID="Word.Document.12" ShapeID="_x0000_i1025" DrawAspect="Content" ObjectID="_1806350660" r:id="rId6">
             <o:FieldCodes>\s</o:FieldCodes>
           </o:OLEObject>
         </w:object>
@@ -35,6 +35,7 @@
     </w:p>
     <w:p>
       <w:pPr>
+        <w:ind w:left="-709"/>
         <w:rPr>
           <w:rFonts w:ascii="Times New Roman" w:hAnsi="Times New Roman" w:cs="Times New Roman"/>
           <w:sz w:val="28"/>
@@ -59,16 +60,16 @@
           <w:sz w:val="28"/>
           <w:szCs w:val="28"/>
         </w:rPr>
-        <w:t xml:space="preserve"> п</w:t>
-      </w:r>
-      <w:proofErr w:type="spellStart"/>
-      <w:r>
-        <w:rPr>
-          <w:rFonts w:ascii="Times New Roman" w:hAnsi="Times New Roman" w:cs="Times New Roman"/>
-          <w:sz w:val="28"/>
-          <w:szCs w:val="28"/>
-        </w:rPr>
-        <w:t>олягає</w:t>
+        <w:t xml:space="preserve"> </w:t>
+      </w:r>
+      <w:proofErr w:type="spellStart"/>
+      <w:r>
+        <w:rPr>
+          <w:rFonts w:ascii="Times New Roman" w:hAnsi="Times New Roman" w:cs="Times New Roman"/>
+          <w:sz w:val="28"/>
+          <w:szCs w:val="28"/>
+        </w:rPr>
+        <w:t>полягає</w:t>
       </w:r>
       <w:proofErr w:type="spellEnd"/>
       <w:r>
@@ -658,15 +659,17 @@
     </w:p>
     <w:p>
       <w:pPr>
-        <w:rPr>
-          <w:rFonts w:ascii="Times New Roman" w:hAnsi="Times New Roman" w:cs="Times New Roman"/>
-          <w:sz w:val="28"/>
-          <w:szCs w:val="28"/>
-        </w:rPr>
-      </w:pPr>
-    </w:p>
-    <w:p>
-      <w:pPr>
+        <w:ind w:left="-709"/>
+        <w:rPr>
+          <w:rFonts w:ascii="Times New Roman" w:hAnsi="Times New Roman" w:cs="Times New Roman"/>
+          <w:sz w:val="28"/>
+          <w:szCs w:val="28"/>
+        </w:rPr>
+      </w:pPr>
+    </w:p>
+    <w:p>
+      <w:pPr>
+        <w:ind w:left="-709"/>
         <w:rPr>
           <w:rFonts w:ascii="Times New Roman" w:hAnsi="Times New Roman" w:cs="Times New Roman"/>
           <w:b/>
@@ -690,6 +693,7 @@
     </w:p>
     <w:p>
       <w:pPr>
+        <w:ind w:left="-709"/>
         <w:rPr>
           <w:rFonts w:ascii="Times New Roman" w:hAnsi="Times New Roman" w:cs="Times New Roman"/>
           <w:sz w:val="28"/>
@@ -756,6 +760,7 @@
     </w:p>
     <w:p>
       <w:pPr>
+        <w:ind w:left="-709"/>
         <w:rPr>
           <w:rFonts w:ascii="Times New Roman" w:hAnsi="Times New Roman" w:cs="Times New Roman"/>
           <w:sz w:val="28"/>
@@ -899,15 +904,17 @@
     </w:p>
     <w:p>
       <w:pPr>
-        <w:rPr>
-          <w:rFonts w:ascii="Times New Roman" w:hAnsi="Times New Roman" w:cs="Times New Roman"/>
-          <w:sz w:val="28"/>
-          <w:szCs w:val="28"/>
-        </w:rPr>
-      </w:pPr>
-    </w:p>
-    <w:p>
-      <w:pPr>
+        <w:ind w:left="-709"/>
+        <w:rPr>
+          <w:rFonts w:ascii="Times New Roman" w:hAnsi="Times New Roman" w:cs="Times New Roman"/>
+          <w:sz w:val="28"/>
+          <w:szCs w:val="28"/>
+        </w:rPr>
+      </w:pPr>
+    </w:p>
+    <w:p>
+      <w:pPr>
+        <w:ind w:left="-709"/>
         <w:rPr>
           <w:rFonts w:ascii="Times New Roman" w:hAnsi="Times New Roman" w:cs="Times New Roman"/>
           <w:b/>
@@ -964,6 +971,7 @@
     </w:p>
     <w:p>
       <w:pPr>
+        <w:ind w:left="-709"/>
         <w:rPr>
           <w:rFonts w:ascii="Times New Roman" w:hAnsi="Times New Roman" w:cs="Times New Roman"/>
           <w:b/>
@@ -981,6 +989,7 @@
           <w:ilvl w:val="0"/>
           <w:numId w:val="1"/>
         </w:numPr>
+        <w:ind w:left="-709"/>
         <w:rPr>
           <w:rFonts w:ascii="Times New Roman" w:hAnsi="Times New Roman" w:cs="Times New Roman"/>
           <w:b/>
@@ -1004,7 +1013,7 @@
     </w:p>
     <w:p>
       <w:pPr>
-        <w:ind w:left="360"/>
+        <w:ind w:left="-709"/>
         <w:rPr>
           <w:rStyle w:val="a4"/>
           <w:rFonts w:ascii="Times New Roman" w:hAnsi="Times New Roman" w:cs="Times New Roman"/>
@@ -1015,7 +1024,7 @@
     </w:p>
     <w:p>
       <w:pPr>
-        <w:ind w:left="360"/>
+        <w:ind w:left="-709"/>
         <w:rPr>
           <w:rFonts w:ascii="Times New Roman" w:hAnsi="Times New Roman" w:cs="Times New Roman"/>
           <w:b/>
@@ -1190,7 +1199,7 @@
     <w:p>
       <w:pPr>
         <w:spacing w:before="100" w:beforeAutospacing="1" w:after="100" w:afterAutospacing="1" w:line="240" w:lineRule="auto"/>
-        <w:ind w:left="360"/>
+        <w:ind w:left="-709"/>
         <w:outlineLvl w:val="3"/>
         <w:rPr>
           <w:rFonts w:ascii="Times New Roman" w:eastAsia="Times New Roman" w:hAnsi="Times New Roman" w:cs="Times New Roman"/>
@@ -1248,6 +1257,7 @@
           <w:numId w:val="12"/>
         </w:numPr>
         <w:spacing w:before="100" w:beforeAutospacing="1" w:after="100" w:afterAutospacing="1" w:line="240" w:lineRule="auto"/>
+        <w:ind w:left="-709"/>
         <w:rPr>
           <w:rFonts w:ascii="Times New Roman" w:eastAsia="Times New Roman" w:hAnsi="Times New Roman" w:cs="Times New Roman"/>
           <w:sz w:val="28"/>
@@ -1484,6 +1494,7 @@
           <w:numId w:val="12"/>
         </w:numPr>
         <w:spacing w:before="100" w:beforeAutospacing="1" w:after="100" w:afterAutospacing="1" w:line="240" w:lineRule="auto"/>
+        <w:ind w:left="-709"/>
         <w:rPr>
           <w:rFonts w:ascii="Times New Roman" w:eastAsia="Times New Roman" w:hAnsi="Times New Roman" w:cs="Times New Roman"/>
           <w:sz w:val="28"/>
@@ -1640,6 +1651,7 @@
           <w:numId w:val="12"/>
         </w:numPr>
         <w:spacing w:before="100" w:beforeAutospacing="1" w:after="100" w:afterAutospacing="1" w:line="240" w:lineRule="auto"/>
+        <w:ind w:left="-709"/>
         <w:rPr>
           <w:rFonts w:ascii="Times New Roman" w:eastAsia="Times New Roman" w:hAnsi="Times New Roman" w:cs="Times New Roman"/>
           <w:sz w:val="28"/>
@@ -1836,6 +1848,7 @@
           <w:numId w:val="12"/>
         </w:numPr>
         <w:spacing w:before="100" w:beforeAutospacing="1" w:after="100" w:afterAutospacing="1" w:line="240" w:lineRule="auto"/>
+        <w:ind w:left="-709"/>
         <w:rPr>
           <w:rFonts w:ascii="Times New Roman" w:eastAsia="Times New Roman" w:hAnsi="Times New Roman" w:cs="Times New Roman"/>
           <w:sz w:val="28"/>
@@ -1916,7 +1929,7 @@
     <w:p>
       <w:pPr>
         <w:spacing w:before="100" w:beforeAutospacing="1" w:after="100" w:afterAutospacing="1" w:line="240" w:lineRule="auto"/>
-        <w:ind w:firstLine="360"/>
+        <w:ind w:left="-709" w:firstLine="360"/>
         <w:rPr>
           <w:rFonts w:ascii="Times New Roman" w:eastAsia="Times New Roman" w:hAnsi="Times New Roman" w:cs="Times New Roman"/>
           <w:b/>
@@ -1963,7 +1976,7 @@
     <w:p>
       <w:pPr>
         <w:pStyle w:val="4"/>
-        <w:ind w:left="360"/>
+        <w:ind w:left="-709"/>
         <w:rPr>
           <w:b w:val="0"/>
           <w:bCs w:val="0"/>
@@ -2015,7 +2028,7 @@
     <w:p>
       <w:pPr>
         <w:spacing w:before="100" w:beforeAutospacing="1" w:after="100" w:afterAutospacing="1" w:line="240" w:lineRule="auto"/>
-        <w:ind w:left="360"/>
+        <w:ind w:left="-709"/>
       </w:pPr>
       <w:r>
         <w:rPr>
@@ -2062,7 +2075,7 @@
     <w:p>
       <w:pPr>
         <w:pStyle w:val="4"/>
-        <w:ind w:left="360"/>
+        <w:ind w:left="-709"/>
         <w:rPr>
           <w:b w:val="0"/>
           <w:bCs w:val="0"/>
@@ -2114,7 +2127,7 @@
     <w:p>
       <w:pPr>
         <w:spacing w:before="100" w:beforeAutospacing="1" w:after="100" w:afterAutospacing="1" w:line="240" w:lineRule="auto"/>
-        <w:ind w:left="360"/>
+        <w:ind w:left="-709"/>
         <w:rPr>
           <w:rFonts w:ascii="Times New Roman" w:hAnsi="Times New Roman" w:cs="Times New Roman"/>
           <w:sz w:val="28"/>
@@ -2161,7 +2174,7 @@
     <w:p>
       <w:pPr>
         <w:pStyle w:val="4"/>
-        <w:ind w:left="360"/>
+        <w:ind w:left="-709"/>
         <w:rPr>
           <w:b w:val="0"/>
           <w:bCs w:val="0"/>
@@ -2194,7 +2207,7 @@
     <w:p>
       <w:pPr>
         <w:spacing w:before="100" w:beforeAutospacing="1" w:after="100" w:afterAutospacing="1" w:line="240" w:lineRule="auto"/>
-        <w:ind w:left="360"/>
+        <w:ind w:left="-709"/>
         <w:rPr>
           <w:rFonts w:ascii="Times New Roman" w:hAnsi="Times New Roman" w:cs="Times New Roman"/>
           <w:sz w:val="28"/>
@@ -2287,7 +2300,7 @@
     <w:p>
       <w:pPr>
         <w:spacing w:before="100" w:beforeAutospacing="1" w:after="100" w:afterAutospacing="1" w:line="240" w:lineRule="auto"/>
-        <w:ind w:left="360"/>
+        <w:ind w:left="-709"/>
       </w:pPr>
       <w:proofErr w:type="spellStart"/>
       <w:r>
@@ -2413,7 +2426,7 @@
     <w:p>
       <w:pPr>
         <w:spacing w:before="100" w:beforeAutospacing="1" w:after="100" w:afterAutospacing="1" w:line="240" w:lineRule="auto"/>
-        <w:ind w:left="360"/>
+        <w:ind w:left="-709"/>
         <w:rPr>
           <w:rFonts w:ascii="Times New Roman" w:hAnsi="Times New Roman" w:cs="Times New Roman"/>
           <w:sz w:val="28"/>
@@ -2549,7 +2562,7 @@
     <w:p>
       <w:pPr>
         <w:spacing w:before="100" w:beforeAutospacing="1" w:after="100" w:afterAutospacing="1" w:line="240" w:lineRule="auto"/>
-        <w:ind w:left="360"/>
+        <w:ind w:left="-709"/>
         <w:rPr>
           <w:rFonts w:ascii="Times New Roman" w:hAnsi="Times New Roman" w:cs="Times New Roman"/>
           <w:sz w:val="28"/>
@@ -2657,7 +2670,7 @@
     <w:p>
       <w:pPr>
         <w:spacing w:before="100" w:beforeAutospacing="1" w:after="100" w:afterAutospacing="1" w:line="240" w:lineRule="auto"/>
-        <w:ind w:firstLine="360"/>
+        <w:ind w:left="-709" w:firstLine="360"/>
         <w:rPr>
           <w:rFonts w:ascii="Times New Roman" w:eastAsia="Times New Roman" w:hAnsi="Times New Roman" w:cs="Times New Roman"/>
           <w:b/>
@@ -2682,6 +2695,7 @@
     <w:p>
       <w:pPr>
         <w:spacing w:after="0" w:line="240" w:lineRule="auto"/>
+        <w:ind w:left="-709"/>
         <w:rPr>
           <w:rFonts w:ascii="Times New Roman" w:eastAsia="Times New Roman" w:hAnsi="Times New Roman" w:cs="Times New Roman"/>
           <w:sz w:val="28"/>
@@ -2702,6 +2716,7 @@
     <w:p>
       <w:pPr>
         <w:spacing w:after="0" w:line="240" w:lineRule="auto"/>
+        <w:ind w:left="-709"/>
         <w:rPr>
           <w:rFonts w:ascii="Times New Roman" w:eastAsia="Times New Roman" w:hAnsi="Times New Roman" w:cs="Times New Roman"/>
           <w:sz w:val="28"/>
@@ -2722,6 +2737,7 @@
     <w:p>
       <w:pPr>
         <w:spacing w:after="0" w:line="240" w:lineRule="auto"/>
+        <w:ind w:left="-709"/>
         <w:rPr>
           <w:rFonts w:ascii="Times New Roman" w:eastAsia="Times New Roman" w:hAnsi="Times New Roman" w:cs="Times New Roman"/>
           <w:sz w:val="28"/>
@@ -2733,6 +2749,7 @@
     <w:p>
       <w:pPr>
         <w:spacing w:after="0" w:line="240" w:lineRule="auto"/>
+        <w:ind w:left="-709"/>
         <w:rPr>
           <w:rFonts w:ascii="Times New Roman" w:eastAsia="Times New Roman" w:hAnsi="Times New Roman" w:cs="Times New Roman"/>
           <w:sz w:val="28"/>
@@ -2753,6 +2770,7 @@
     <w:p>
       <w:pPr>
         <w:spacing w:after="0" w:line="240" w:lineRule="auto"/>
+        <w:ind w:left="-709"/>
         <w:rPr>
           <w:rFonts w:ascii="Times New Roman" w:eastAsia="Times New Roman" w:hAnsi="Times New Roman" w:cs="Times New Roman"/>
           <w:sz w:val="28"/>
@@ -2793,6 +2811,7 @@
     <w:p>
       <w:pPr>
         <w:spacing w:after="0" w:line="240" w:lineRule="auto"/>
+        <w:ind w:left="-709"/>
         <w:rPr>
           <w:rFonts w:ascii="Times New Roman" w:eastAsia="Times New Roman" w:hAnsi="Times New Roman" w:cs="Times New Roman"/>
           <w:sz w:val="28"/>
@@ -2813,6 +2832,7 @@
     <w:p>
       <w:pPr>
         <w:spacing w:after="0" w:line="240" w:lineRule="auto"/>
+        <w:ind w:left="-709"/>
         <w:rPr>
           <w:rFonts w:ascii="Times New Roman" w:eastAsia="Times New Roman" w:hAnsi="Times New Roman" w:cs="Times New Roman"/>
           <w:sz w:val="28"/>
@@ -2824,6 +2844,7 @@
     <w:p>
       <w:pPr>
         <w:spacing w:after="0" w:line="240" w:lineRule="auto"/>
+        <w:ind w:left="-709"/>
         <w:rPr>
           <w:rFonts w:ascii="Times New Roman" w:eastAsia="Times New Roman" w:hAnsi="Times New Roman" w:cs="Times New Roman"/>
           <w:sz w:val="28"/>
@@ -2844,6 +2865,7 @@
     <w:p>
       <w:pPr>
         <w:spacing w:after="0" w:line="240" w:lineRule="auto"/>
+        <w:ind w:left="-709"/>
         <w:rPr>
           <w:rFonts w:ascii="Times New Roman" w:eastAsia="Times New Roman" w:hAnsi="Times New Roman" w:cs="Times New Roman"/>
           <w:sz w:val="28"/>
@@ -2904,6 +2926,7 @@
     <w:p>
       <w:pPr>
         <w:spacing w:after="0" w:line="240" w:lineRule="auto"/>
+        <w:ind w:left="-709"/>
         <w:rPr>
           <w:rFonts w:ascii="Times New Roman" w:eastAsia="Times New Roman" w:hAnsi="Times New Roman" w:cs="Times New Roman"/>
           <w:sz w:val="28"/>
@@ -2944,6 +2967,7 @@
     <w:p>
       <w:pPr>
         <w:spacing w:after="0" w:line="240" w:lineRule="auto"/>
+        <w:ind w:left="-709"/>
         <w:rPr>
           <w:rFonts w:ascii="Times New Roman" w:eastAsia="Times New Roman" w:hAnsi="Times New Roman" w:cs="Times New Roman"/>
           <w:sz w:val="28"/>
@@ -2955,6 +2979,7 @@
     <w:p>
       <w:pPr>
         <w:spacing w:after="0" w:line="240" w:lineRule="auto"/>
+        <w:ind w:left="-709"/>
         <w:rPr>
           <w:rFonts w:ascii="Times New Roman" w:eastAsia="Times New Roman" w:hAnsi="Times New Roman" w:cs="Times New Roman"/>
           <w:sz w:val="28"/>
@@ -2975,6 +3000,7 @@
     <w:p>
       <w:pPr>
         <w:spacing w:after="0" w:line="240" w:lineRule="auto"/>
+        <w:ind w:left="-709"/>
         <w:rPr>
           <w:rFonts w:ascii="Times New Roman" w:eastAsia="Times New Roman" w:hAnsi="Times New Roman" w:cs="Times New Roman"/>
           <w:sz w:val="28"/>
@@ -3035,6 +3061,7 @@
     <w:p>
       <w:pPr>
         <w:spacing w:after="0" w:line="240" w:lineRule="auto"/>
+        <w:ind w:left="-709"/>
         <w:rPr>
           <w:rFonts w:ascii="Times New Roman" w:eastAsia="Times New Roman" w:hAnsi="Times New Roman" w:cs="Times New Roman"/>
           <w:sz w:val="28"/>
@@ -3075,6 +3102,7 @@
     <w:p>
       <w:pPr>
         <w:spacing w:after="0" w:line="240" w:lineRule="auto"/>
+        <w:ind w:left="-709"/>
         <w:rPr>
           <w:rFonts w:ascii="Times New Roman" w:eastAsia="Times New Roman" w:hAnsi="Times New Roman" w:cs="Times New Roman"/>
           <w:sz w:val="28"/>
@@ -3086,6 +3114,7 @@
     <w:p>
       <w:pPr>
         <w:spacing w:after="0" w:line="240" w:lineRule="auto"/>
+        <w:ind w:left="-709"/>
         <w:rPr>
           <w:rFonts w:ascii="Times New Roman" w:eastAsia="Times New Roman" w:hAnsi="Times New Roman" w:cs="Times New Roman"/>
           <w:sz w:val="28"/>
@@ -3106,6 +3135,7 @@
     <w:p>
       <w:pPr>
         <w:spacing w:after="0" w:line="240" w:lineRule="auto"/>
+        <w:ind w:left="-709"/>
         <w:rPr>
           <w:rFonts w:ascii="Times New Roman" w:eastAsia="Times New Roman" w:hAnsi="Times New Roman" w:cs="Times New Roman"/>
           <w:sz w:val="28"/>
@@ -3146,6 +3176,7 @@
     <w:p>
       <w:pPr>
         <w:spacing w:after="0" w:line="240" w:lineRule="auto"/>
+        <w:ind w:left="-709"/>
         <w:rPr>
           <w:rFonts w:ascii="Times New Roman" w:eastAsia="Times New Roman" w:hAnsi="Times New Roman" w:cs="Times New Roman"/>
           <w:sz w:val="28"/>
@@ -3157,6 +3188,7 @@
     <w:p>
       <w:pPr>
         <w:spacing w:after="0" w:line="240" w:lineRule="auto"/>
+        <w:ind w:left="-709"/>
         <w:rPr>
           <w:rFonts w:ascii="Times New Roman" w:eastAsia="Times New Roman" w:hAnsi="Times New Roman" w:cs="Times New Roman"/>
           <w:sz w:val="28"/>
@@ -3178,7 +3210,7 @@
       <w:pPr>
         <w:pStyle w:val="a3"/>
         <w:spacing w:before="100" w:beforeAutospacing="1" w:after="100" w:afterAutospacing="1" w:line="240" w:lineRule="auto"/>
-        <w:ind w:left="1428"/>
+        <w:ind w:left="-709"/>
         <w:rPr>
           <w:rFonts w:ascii="Times New Roman" w:eastAsia="Times New Roman" w:hAnsi="Times New Roman" w:cs="Times New Roman"/>
           <w:sz w:val="28"/>
@@ -3195,6 +3227,7 @@
           <w:numId w:val="1"/>
         </w:numPr>
         <w:spacing w:before="100" w:beforeAutospacing="1" w:after="100" w:afterAutospacing="1" w:line="240" w:lineRule="auto"/>
+        <w:ind w:left="-709"/>
         <w:rPr>
           <w:rFonts w:ascii="Times New Roman" w:eastAsia="Times New Roman" w:hAnsi="Times New Roman" w:cs="Times New Roman"/>
           <w:b/>
@@ -3231,6 +3264,7 @@
       <w:pPr>
         <w:pStyle w:val="a3"/>
         <w:spacing w:before="100" w:beforeAutospacing="1" w:after="100" w:afterAutospacing="1" w:line="240" w:lineRule="auto"/>
+        <w:ind w:left="-709"/>
         <w:rPr>
           <w:rFonts w:ascii="Times New Roman" w:eastAsia="Times New Roman" w:hAnsi="Times New Roman" w:cs="Times New Roman"/>
           <w:b/>
@@ -3244,7 +3278,7 @@
     <w:p>
       <w:pPr>
         <w:spacing w:beforeAutospacing="1" w:after="100" w:afterAutospacing="1" w:line="240" w:lineRule="auto"/>
-        <w:ind w:left="360"/>
+        <w:ind w:left="-709"/>
         <w:rPr>
           <w:rFonts w:ascii="Times New Roman" w:eastAsia="Times New Roman" w:hAnsi="Times New Roman" w:cs="Times New Roman"/>
           <w:sz w:val="28"/>
@@ -3327,7 +3361,7 @@
     <w:p>
       <w:pPr>
         <w:spacing w:before="100" w:beforeAutospacing="1" w:after="100" w:afterAutospacing="1" w:line="240" w:lineRule="auto"/>
-        <w:ind w:left="360"/>
+        <w:ind w:left="-709"/>
         <w:outlineLvl w:val="3"/>
         <w:rPr>
           <w:rFonts w:ascii="Times New Roman" w:eastAsia="Times New Roman" w:hAnsi="Times New Roman" w:cs="Times New Roman"/>
@@ -3385,6 +3419,7 @@
           <w:numId w:val="11"/>
         </w:numPr>
         <w:spacing w:before="100" w:beforeAutospacing="1" w:after="100" w:afterAutospacing="1" w:line="240" w:lineRule="auto"/>
+        <w:ind w:left="-709"/>
         <w:rPr>
           <w:rFonts w:ascii="Times New Roman" w:eastAsia="Times New Roman" w:hAnsi="Times New Roman" w:cs="Times New Roman"/>
           <w:sz w:val="28"/>
@@ -3441,6 +3476,7 @@
           <w:numId w:val="11"/>
         </w:numPr>
         <w:spacing w:before="100" w:beforeAutospacing="1" w:after="100" w:afterAutospacing="1" w:line="240" w:lineRule="auto"/>
+        <w:ind w:left="-709"/>
         <w:rPr>
           <w:rFonts w:ascii="Times New Roman" w:eastAsia="Times New Roman" w:hAnsi="Times New Roman" w:cs="Times New Roman"/>
           <w:sz w:val="28"/>
@@ -3522,7 +3558,7 @@
       <w:pPr>
         <w:pStyle w:val="a3"/>
         <w:spacing w:before="100" w:beforeAutospacing="1" w:after="100" w:afterAutospacing="1" w:line="240" w:lineRule="auto"/>
-        <w:ind w:left="1428"/>
+        <w:ind w:left="-709"/>
         <w:rPr>
           <w:rFonts w:ascii="Times New Roman" w:eastAsia="Times New Roman" w:hAnsi="Times New Roman" w:cs="Times New Roman"/>
           <w:sz w:val="28"/>
@@ -3534,6 +3570,7 @@
     <w:p>
       <w:pPr>
         <w:pStyle w:val="3"/>
+        <w:ind w:left="-709"/>
         <w:rPr>
           <w:rFonts w:ascii="Times New Roman" w:hAnsi="Times New Roman" w:cs="Times New Roman"/>
           <w:b/>
@@ -3598,6 +3635,7 @@
     <w:p>
       <w:pPr>
         <w:pStyle w:val="4"/>
+        <w:ind w:left="-709"/>
         <w:rPr>
           <w:b w:val="0"/>
           <w:bCs w:val="0"/>
@@ -3649,7 +3687,7 @@
     <w:p>
       <w:pPr>
         <w:spacing w:before="100" w:beforeAutospacing="1" w:after="100" w:afterAutospacing="1" w:line="240" w:lineRule="auto"/>
-        <w:ind w:left="360"/>
+        <w:ind w:left="-709"/>
         <w:rPr>
           <w:rFonts w:ascii="Times New Roman" w:hAnsi="Times New Roman" w:cs="Times New Roman"/>
           <w:sz w:val="28"/>
@@ -3732,6 +3770,7 @@
     <w:p>
       <w:pPr>
         <w:pStyle w:val="4"/>
+        <w:ind w:left="-709"/>
         <w:rPr>
           <w:b w:val="0"/>
           <w:bCs w:val="0"/>
@@ -3783,7 +3822,7 @@
     <w:p>
       <w:pPr>
         <w:spacing w:before="100" w:beforeAutospacing="1" w:after="100" w:afterAutospacing="1" w:line="240" w:lineRule="auto"/>
-        <w:ind w:left="360"/>
+        <w:ind w:left="-709"/>
         <w:rPr>
           <w:rFonts w:ascii="Times New Roman" w:hAnsi="Times New Roman" w:cs="Times New Roman"/>
           <w:sz w:val="28"/>
@@ -3848,6 +3887,7 @@
     <w:p>
       <w:pPr>
         <w:pStyle w:val="4"/>
+        <w:ind w:left="-709"/>
         <w:rPr>
           <w:b w:val="0"/>
           <w:bCs w:val="0"/>
@@ -3879,7 +3919,7 @@
     <w:p>
       <w:pPr>
         <w:spacing w:before="100" w:beforeAutospacing="1" w:after="100" w:afterAutospacing="1" w:line="240" w:lineRule="auto"/>
-        <w:ind w:left="360"/>
+        <w:ind w:left="-709"/>
         <w:rPr>
           <w:rFonts w:ascii="Times New Roman" w:hAnsi="Times New Roman" w:cs="Times New Roman"/>
           <w:sz w:val="28"/>
@@ -3961,7 +4001,7 @@
     <w:p>
       <w:pPr>
         <w:spacing w:before="100" w:beforeAutospacing="1" w:after="100" w:afterAutospacing="1" w:line="240" w:lineRule="auto"/>
-        <w:ind w:left="360"/>
+        <w:ind w:left="-709"/>
         <w:rPr>
           <w:rFonts w:ascii="Times New Roman" w:hAnsi="Times New Roman" w:cs="Times New Roman"/>
           <w:sz w:val="28"/>
@@ -4054,7 +4094,7 @@
     <w:p>
       <w:pPr>
         <w:spacing w:before="100" w:beforeAutospacing="1" w:after="100" w:afterAutospacing="1" w:line="240" w:lineRule="auto"/>
-        <w:ind w:left="360"/>
+        <w:ind w:left="-709"/>
         <w:rPr>
           <w:rFonts w:ascii="Times New Roman" w:hAnsi="Times New Roman" w:cs="Times New Roman"/>
           <w:sz w:val="28"/>
@@ -4065,7 +4105,7 @@
     <w:p>
       <w:pPr>
         <w:spacing w:before="100" w:beforeAutospacing="1" w:after="100" w:afterAutospacing="1" w:line="240" w:lineRule="auto"/>
-        <w:ind w:left="360"/>
+        <w:ind w:left="-709"/>
         <w:rPr>
           <w:rFonts w:ascii="Times New Roman" w:hAnsi="Times New Roman" w:cs="Times New Roman"/>
           <w:b/>
@@ -4090,6 +4130,7 @@
     <w:p>
       <w:pPr>
         <w:spacing w:after="0" w:line="240" w:lineRule="auto"/>
+        <w:ind w:left="-709"/>
         <w:rPr>
           <w:rFonts w:ascii="Times New Roman" w:hAnsi="Times New Roman" w:cs="Times New Roman"/>
           <w:sz w:val="28"/>
@@ -4110,6 +4151,7 @@
     <w:p>
       <w:pPr>
         <w:spacing w:after="0" w:line="240" w:lineRule="auto"/>
+        <w:ind w:left="-709"/>
         <w:rPr>
           <w:rFonts w:ascii="Times New Roman" w:hAnsi="Times New Roman" w:cs="Times New Roman"/>
           <w:sz w:val="28"/>
@@ -4121,6 +4163,7 @@
     <w:p>
       <w:pPr>
         <w:spacing w:after="0" w:line="240" w:lineRule="auto"/>
+        <w:ind w:left="-709"/>
         <w:rPr>
           <w:rFonts w:ascii="Times New Roman" w:hAnsi="Times New Roman" w:cs="Times New Roman"/>
           <w:sz w:val="28"/>
@@ -4141,6 +4184,7 @@
     <w:p>
       <w:pPr>
         <w:spacing w:after="0" w:line="240" w:lineRule="auto"/>
+        <w:ind w:left="-709"/>
         <w:rPr>
           <w:rFonts w:ascii="Times New Roman" w:hAnsi="Times New Roman" w:cs="Times New Roman"/>
           <w:sz w:val="28"/>
@@ -4201,6 +4245,7 @@
     <w:p>
       <w:pPr>
         <w:spacing w:after="0" w:line="240" w:lineRule="auto"/>
+        <w:ind w:left="-709"/>
         <w:rPr>
           <w:rFonts w:ascii="Times New Roman" w:hAnsi="Times New Roman" w:cs="Times New Roman"/>
           <w:sz w:val="28"/>
@@ -4241,6 +4286,7 @@
     <w:p>
       <w:pPr>
         <w:spacing w:after="0" w:line="240" w:lineRule="auto"/>
+        <w:ind w:left="-709"/>
         <w:rPr>
           <w:rFonts w:ascii="Times New Roman" w:hAnsi="Times New Roman" w:cs="Times New Roman"/>
           <w:sz w:val="28"/>
@@ -4252,6 +4298,7 @@
     <w:p>
       <w:pPr>
         <w:spacing w:after="0" w:line="240" w:lineRule="auto"/>
+        <w:ind w:left="-709"/>
         <w:rPr>
           <w:rFonts w:ascii="Times New Roman" w:hAnsi="Times New Roman" w:cs="Times New Roman"/>
           <w:sz w:val="28"/>
@@ -4272,6 +4319,7 @@
     <w:p>
       <w:pPr>
         <w:spacing w:after="0" w:line="240" w:lineRule="auto"/>
+        <w:ind w:left="-709"/>
         <w:rPr>
           <w:rFonts w:ascii="Times New Roman" w:hAnsi="Times New Roman" w:cs="Times New Roman"/>
           <w:sz w:val="28"/>
@@ -4332,6 +4380,7 @@
     <w:p>
       <w:pPr>
         <w:spacing w:after="0" w:line="240" w:lineRule="auto"/>
+        <w:ind w:left="-709"/>
         <w:rPr>
           <w:rFonts w:ascii="Times New Roman" w:hAnsi="Times New Roman" w:cs="Times New Roman"/>
           <w:sz w:val="28"/>
@@ -4372,6 +4421,7 @@
     <w:p>
       <w:pPr>
         <w:spacing w:after="0" w:line="240" w:lineRule="auto"/>
+        <w:ind w:left="-709"/>
         <w:rPr>
           <w:rFonts w:ascii="Times New Roman" w:hAnsi="Times New Roman" w:cs="Times New Roman"/>
           <w:sz w:val="28"/>
@@ -4383,6 +4433,7 @@
     <w:p>
       <w:pPr>
         <w:spacing w:after="0" w:line="240" w:lineRule="auto"/>
+        <w:ind w:left="-709"/>
         <w:rPr>
           <w:rFonts w:ascii="Times New Roman" w:hAnsi="Times New Roman" w:cs="Times New Roman"/>
           <w:sz w:val="28"/>
@@ -4404,7 +4455,7 @@
       <w:pPr>
         <w:pStyle w:val="a3"/>
         <w:spacing w:before="100" w:beforeAutospacing="1" w:after="100" w:afterAutospacing="1" w:line="240" w:lineRule="auto"/>
-        <w:ind w:left="1428"/>
+        <w:ind w:left="-709"/>
         <w:rPr>
           <w:rFonts w:ascii="Times New Roman" w:eastAsia="Times New Roman" w:hAnsi="Times New Roman" w:cs="Times New Roman"/>
           <w:sz w:val="28"/>
@@ -4421,6 +4472,7 @@
           <w:numId w:val="1"/>
         </w:numPr>
         <w:spacing w:before="100" w:beforeAutospacing="1" w:after="100" w:afterAutospacing="1" w:line="240" w:lineRule="auto"/>
+        <w:ind w:left="-709"/>
         <w:rPr>
           <w:rFonts w:ascii="Times New Roman" w:eastAsia="Times New Roman" w:hAnsi="Times New Roman" w:cs="Times New Roman"/>
           <w:b/>
@@ -4446,6 +4498,7 @@
       <w:pPr>
         <w:pStyle w:val="a3"/>
         <w:spacing w:before="100" w:beforeAutospacing="1" w:after="100" w:afterAutospacing="1" w:line="240" w:lineRule="auto"/>
+        <w:ind w:left="-709"/>
         <w:rPr>
           <w:rFonts w:ascii="Times New Roman" w:eastAsia="Times New Roman" w:hAnsi="Times New Roman" w:cs="Times New Roman"/>
           <w:b/>
@@ -4459,7 +4512,7 @@
     <w:p>
       <w:pPr>
         <w:spacing w:beforeAutospacing="1" w:after="100" w:afterAutospacing="1" w:line="240" w:lineRule="auto"/>
-        <w:ind w:left="360"/>
+        <w:ind w:left="-709"/>
         <w:rPr>
           <w:rFonts w:ascii="Times New Roman" w:eastAsia="Times New Roman" w:hAnsi="Times New Roman" w:cs="Times New Roman"/>
           <w:sz w:val="28"/>
@@ -4671,7 +4724,7 @@
     <w:p>
       <w:pPr>
         <w:spacing w:before="100" w:beforeAutospacing="1" w:after="100" w:afterAutospacing="1" w:line="240" w:lineRule="auto"/>
-        <w:ind w:left="360"/>
+        <w:ind w:left="-709"/>
         <w:outlineLvl w:val="3"/>
         <w:rPr>
           <w:rFonts w:ascii="Times New Roman" w:eastAsia="Times New Roman" w:hAnsi="Times New Roman" w:cs="Times New Roman"/>
@@ -4729,6 +4782,7 @@
           <w:numId w:val="10"/>
         </w:numPr>
         <w:spacing w:before="100" w:beforeAutospacing="1" w:after="100" w:afterAutospacing="1" w:line="240" w:lineRule="auto"/>
+        <w:ind w:left="-709"/>
         <w:rPr>
           <w:rFonts w:ascii="Times New Roman" w:eastAsia="Times New Roman" w:hAnsi="Times New Roman" w:cs="Times New Roman"/>
           <w:sz w:val="28"/>
@@ -4845,6 +4899,7 @@
           <w:numId w:val="10"/>
         </w:numPr>
         <w:spacing w:before="100" w:beforeAutospacing="1" w:after="100" w:afterAutospacing="1" w:line="240" w:lineRule="auto"/>
+        <w:ind w:left="-709"/>
         <w:rPr>
           <w:rFonts w:ascii="Times New Roman" w:eastAsia="Times New Roman" w:hAnsi="Times New Roman" w:cs="Times New Roman"/>
           <w:sz w:val="28"/>
@@ -5001,6 +5056,7 @@
           <w:numId w:val="10"/>
         </w:numPr>
         <w:spacing w:before="100" w:beforeAutospacing="1" w:after="100" w:afterAutospacing="1" w:line="240" w:lineRule="auto"/>
+        <w:ind w:left="-709"/>
         <w:rPr>
           <w:rFonts w:ascii="Times New Roman" w:eastAsia="Times New Roman" w:hAnsi="Times New Roman" w:cs="Times New Roman"/>
           <w:sz w:val="28"/>
@@ -5132,6 +5188,7 @@
     <w:p>
       <w:pPr>
         <w:pStyle w:val="3"/>
+        <w:ind w:left="-709"/>
         <w:rPr>
           <w:rFonts w:ascii="Times New Roman" w:hAnsi="Times New Roman" w:cs="Times New Roman"/>
           <w:b/>
@@ -5196,6 +5253,7 @@
     <w:p>
       <w:pPr>
         <w:pStyle w:val="4"/>
+        <w:ind w:left="-709"/>
         <w:rPr>
           <w:b w:val="0"/>
           <w:bCs w:val="0"/>
@@ -5247,7 +5305,7 @@
     <w:p>
       <w:pPr>
         <w:spacing w:before="100" w:beforeAutospacing="1" w:after="100" w:afterAutospacing="1" w:line="240" w:lineRule="auto"/>
-        <w:ind w:left="360"/>
+        <w:ind w:left="-709"/>
       </w:pPr>
       <w:proofErr w:type="spellStart"/>
       <w:r>
@@ -5324,6 +5382,7 @@
     <w:p>
       <w:pPr>
         <w:pStyle w:val="4"/>
+        <w:ind w:left="-709"/>
         <w:rPr>
           <w:b w:val="0"/>
           <w:bCs w:val="0"/>
@@ -5375,7 +5434,7 @@
     <w:p>
       <w:pPr>
         <w:spacing w:before="100" w:beforeAutospacing="1" w:after="100" w:afterAutospacing="1" w:line="240" w:lineRule="auto"/>
-        <w:ind w:left="360"/>
+        <w:ind w:left="-709"/>
       </w:pPr>
       <w:r>
         <w:rPr>
@@ -5458,6 +5517,7 @@
     <w:p>
       <w:pPr>
         <w:pStyle w:val="4"/>
+        <w:ind w:left="-709"/>
         <w:rPr>
           <w:b w:val="0"/>
           <w:bCs w:val="0"/>
@@ -5489,7 +5549,7 @@
     <w:p>
       <w:pPr>
         <w:spacing w:before="100" w:beforeAutospacing="1" w:after="100" w:afterAutospacing="1" w:line="240" w:lineRule="auto"/>
-        <w:ind w:left="360"/>
+        <w:ind w:left="-709"/>
         <w:rPr>
           <w:rFonts w:ascii="Times New Roman" w:hAnsi="Times New Roman" w:cs="Times New Roman"/>
           <w:sz w:val="28"/>
@@ -5636,7 +5696,7 @@
     <w:p>
       <w:pPr>
         <w:spacing w:before="100" w:beforeAutospacing="1" w:after="100" w:afterAutospacing="1" w:line="240" w:lineRule="auto"/>
-        <w:ind w:left="360"/>
+        <w:ind w:left="-709"/>
         <w:rPr>
           <w:rFonts w:ascii="Times New Roman" w:hAnsi="Times New Roman" w:cs="Times New Roman"/>
           <w:sz w:val="28"/>
@@ -5738,7 +5798,7 @@
     <w:p>
       <w:pPr>
         <w:spacing w:before="100" w:beforeAutospacing="1" w:after="100" w:afterAutospacing="1" w:line="240" w:lineRule="auto"/>
-        <w:ind w:left="360"/>
+        <w:ind w:left="-709"/>
         <w:rPr>
           <w:rFonts w:ascii="Times New Roman" w:hAnsi="Times New Roman" w:cs="Times New Roman"/>
           <w:b/>
@@ -5763,6 +5823,7 @@
     <w:p>
       <w:pPr>
         <w:spacing w:after="0" w:line="240" w:lineRule="auto"/>
+        <w:ind w:left="-709"/>
         <w:rPr>
           <w:rFonts w:ascii="Times New Roman" w:hAnsi="Times New Roman" w:cs="Times New Roman"/>
           <w:sz w:val="28"/>
@@ -5783,6 +5844,7 @@
     <w:p>
       <w:pPr>
         <w:spacing w:after="0" w:line="240" w:lineRule="auto"/>
+        <w:ind w:left="-709"/>
         <w:rPr>
           <w:rFonts w:ascii="Times New Roman" w:hAnsi="Times New Roman" w:cs="Times New Roman"/>
           <w:sz w:val="28"/>
@@ -5794,6 +5856,7 @@
     <w:p>
       <w:pPr>
         <w:spacing w:after="0" w:line="240" w:lineRule="auto"/>
+        <w:ind w:left="-709"/>
         <w:rPr>
           <w:rFonts w:ascii="Times New Roman" w:hAnsi="Times New Roman" w:cs="Times New Roman"/>
           <w:sz w:val="28"/>
@@ -5814,6 +5877,7 @@
     <w:p>
       <w:pPr>
         <w:spacing w:after="0" w:line="240" w:lineRule="auto"/>
+        <w:ind w:left="-709"/>
         <w:rPr>
           <w:rFonts w:ascii="Times New Roman" w:hAnsi="Times New Roman" w:cs="Times New Roman"/>
           <w:sz w:val="28"/>
@@ -5825,6 +5889,7 @@
     <w:p>
       <w:pPr>
         <w:spacing w:after="0" w:line="240" w:lineRule="auto"/>
+        <w:ind w:left="-709"/>
         <w:rPr>
           <w:rFonts w:ascii="Times New Roman" w:hAnsi="Times New Roman" w:cs="Times New Roman"/>
           <w:sz w:val="28"/>
@@ -5845,6 +5910,7 @@
     <w:p>
       <w:pPr>
         <w:spacing w:after="0" w:line="240" w:lineRule="auto"/>
+        <w:ind w:left="-709"/>
         <w:rPr>
           <w:rFonts w:ascii="Times New Roman" w:hAnsi="Times New Roman" w:cs="Times New Roman"/>
           <w:sz w:val="28"/>
@@ -5885,6 +5951,7 @@
     <w:p>
       <w:pPr>
         <w:spacing w:after="0" w:line="240" w:lineRule="auto"/>
+        <w:ind w:left="-709"/>
         <w:rPr>
           <w:rFonts w:ascii="Times New Roman" w:hAnsi="Times New Roman" w:cs="Times New Roman"/>
           <w:sz w:val="28"/>
@@ -5905,6 +5972,7 @@
     <w:p>
       <w:pPr>
         <w:spacing w:after="0" w:line="240" w:lineRule="auto"/>
+        <w:ind w:left="-709"/>
         <w:rPr>
           <w:rFonts w:ascii="Times New Roman" w:hAnsi="Times New Roman" w:cs="Times New Roman"/>
           <w:sz w:val="28"/>
@@ -5916,6 +5984,7 @@
     <w:p>
       <w:pPr>
         <w:spacing w:after="0" w:line="240" w:lineRule="auto"/>
+        <w:ind w:left="-709"/>
         <w:rPr>
           <w:rFonts w:ascii="Times New Roman" w:hAnsi="Times New Roman" w:cs="Times New Roman"/>
           <w:sz w:val="28"/>
@@ -5936,6 +6005,7 @@
     <w:p>
       <w:pPr>
         <w:spacing w:after="0" w:line="240" w:lineRule="auto"/>
+        <w:ind w:left="-709"/>
         <w:rPr>
           <w:rFonts w:ascii="Times New Roman" w:hAnsi="Times New Roman" w:cs="Times New Roman"/>
           <w:sz w:val="28"/>
@@ -5996,6 +6066,7 @@
     <w:p>
       <w:pPr>
         <w:spacing w:after="0" w:line="240" w:lineRule="auto"/>
+        <w:ind w:left="-709"/>
         <w:rPr>
           <w:rFonts w:ascii="Times New Roman" w:hAnsi="Times New Roman" w:cs="Times New Roman"/>
           <w:sz w:val="28"/>
@@ -6036,6 +6107,7 @@
     <w:p>
       <w:pPr>
         <w:spacing w:after="0" w:line="240" w:lineRule="auto"/>
+        <w:ind w:left="-709"/>
         <w:rPr>
           <w:rFonts w:ascii="Times New Roman" w:hAnsi="Times New Roman" w:cs="Times New Roman"/>
           <w:sz w:val="28"/>
@@ -6047,6 +6119,7 @@
     <w:p>
       <w:pPr>
         <w:spacing w:after="0" w:line="240" w:lineRule="auto"/>
+        <w:ind w:left="-709"/>
         <w:rPr>
           <w:rFonts w:ascii="Times New Roman" w:hAnsi="Times New Roman" w:cs="Times New Roman"/>
           <w:sz w:val="28"/>
@@ -6063,6 +6136,151 @@
         </w:rPr>
         <w:t>Закрити output.txt</w:t>
       </w:r>
+    </w:p>
+    <w:p>
+      <w:pPr>
+        <w:spacing w:after="0" w:line="240" w:lineRule="auto"/>
+        <w:ind w:left="-709"/>
+        <w:rPr>
+          <w:rFonts w:ascii="Times New Roman" w:hAnsi="Times New Roman" w:cs="Times New Roman"/>
+          <w:sz w:val="28"/>
+          <w:szCs w:val="28"/>
+          <w:lang w:val="uk-UA"/>
+        </w:rPr>
+      </w:pPr>
+    </w:p>
+    <w:p>
+      <w:pPr>
+        <w:spacing w:after="0" w:line="240" w:lineRule="auto"/>
+        <w:ind w:left="-709"/>
+        <w:rPr>
+          <w:rFonts w:ascii="Times New Roman" w:hAnsi="Times New Roman" w:cs="Times New Roman"/>
+          <w:sz w:val="28"/>
+          <w:szCs w:val="28"/>
+          <w:lang w:val="uk-UA"/>
+        </w:rPr>
+      </w:pPr>
+    </w:p>
+    <w:p>
+      <w:pPr>
+        <w:spacing w:after="0" w:line="240" w:lineRule="auto"/>
+        <w:ind w:left="-709"/>
+        <w:rPr>
+          <w:rFonts w:ascii="Times New Roman" w:hAnsi="Times New Roman" w:cs="Times New Roman"/>
+          <w:sz w:val="28"/>
+          <w:szCs w:val="28"/>
+          <w:lang w:val="uk-UA"/>
+        </w:rPr>
+      </w:pPr>
+    </w:p>
+    <w:p>
+      <w:pPr>
+        <w:spacing w:after="0" w:line="240" w:lineRule="auto"/>
+        <w:ind w:left="-709"/>
+        <w:rPr>
+          <w:rFonts w:ascii="Times New Roman" w:hAnsi="Times New Roman" w:cs="Times New Roman"/>
+          <w:sz w:val="28"/>
+          <w:szCs w:val="28"/>
+          <w:lang w:val="uk-UA"/>
+        </w:rPr>
+      </w:pPr>
+      <w:r>
+        <w:rPr>
+          <w:rFonts w:ascii="Times New Roman" w:hAnsi="Times New Roman" w:cs="Times New Roman"/>
+          <w:sz w:val="28"/>
+          <w:szCs w:val="28"/>
+          <w:lang w:val="uk-UA"/>
+        </w:rPr>
+        <w:t>Тест-кейси до задач:</w:t>
+      </w:r>
+    </w:p>
+    <w:p>
+      <w:pPr>
+        <w:spacing w:after="0" w:line="240" w:lineRule="auto"/>
+        <w:ind w:left="-709"/>
+        <w:rPr>
+          <w:rFonts w:ascii="Times New Roman" w:hAnsi="Times New Roman" w:cs="Times New Roman"/>
+          <w:sz w:val="28"/>
+          <w:szCs w:val="28"/>
+          <w:lang w:val="uk-UA"/>
+        </w:rPr>
+      </w:pPr>
+    </w:p>
+    <w:p>
+      <w:pPr>
+        <w:spacing w:after="0" w:line="240" w:lineRule="auto"/>
+        <w:ind w:left="-709"/>
+        <w:rPr>
+          <w:rFonts w:ascii="Times New Roman" w:hAnsi="Times New Roman" w:cs="Times New Roman"/>
+          <w:sz w:val="28"/>
+          <w:szCs w:val="28"/>
+          <w:lang w:val="uk-UA"/>
+        </w:rPr>
+      </w:pPr>
+    </w:p>
+    <w:p>
+      <w:pPr>
+        <w:spacing w:after="0" w:line="240" w:lineRule="auto"/>
+        <w:ind w:left="-709"/>
+        <w:rPr>
+          <w:rFonts w:ascii="Times New Roman" w:hAnsi="Times New Roman" w:cs="Times New Roman"/>
+          <w:sz w:val="28"/>
+          <w:szCs w:val="28"/>
+          <w:lang w:val="uk-UA"/>
+        </w:rPr>
+      </w:pPr>
+      <w:r>
+        <w:rPr>
+          <w:rFonts w:ascii="Times New Roman" w:hAnsi="Times New Roman" w:cs="Times New Roman"/>
+          <w:sz w:val="28"/>
+          <w:szCs w:val="28"/>
+          <w:lang w:val="uk-UA"/>
+        </w:rPr>
+        <w:t xml:space="preserve">Додаток А: </w:t>
+      </w:r>
+    </w:p>
+    <w:bookmarkStart w:id="0" w:name="_MON_1806350577"/>
+    <w:bookmarkEnd w:id="0"/>
+    <w:p>
+      <w:pPr>
+        <w:spacing w:after="0" w:line="240" w:lineRule="auto"/>
+        <w:ind w:left="-1134"/>
+        <w:rPr>
+          <w:rFonts w:ascii="Times New Roman" w:hAnsi="Times New Roman" w:cs="Times New Roman"/>
+          <w:sz w:val="28"/>
+          <w:szCs w:val="28"/>
+          <w:lang w:val="uk-UA"/>
+        </w:rPr>
+      </w:pPr>
+      <w:r>
+        <w:rPr>
+          <w:rFonts w:ascii="Times New Roman" w:hAnsi="Times New Roman" w:cs="Times New Roman"/>
+          <w:sz w:val="28"/>
+          <w:szCs w:val="28"/>
+          <w:lang w:val="uk-UA"/>
+        </w:rPr>
+        <w:object w:dxaOrig="10810" w:dyaOrig="12459" w14:anchorId="7ECBE60E">
+          <v:shape id="_x0000_i1026" type="#_x0000_t75" style="width:540.6pt;height:622.8pt" o:ole="">
+            <v:imagedata r:id="rId7" o:title=""/>
+          </v:shape>
+          <o:OLEObject Type="Embed" ProgID="Word.Document.8" ShapeID="_x0000_i1026" DrawAspect="Content" ObjectID="_1806350661" r:id="rId8">
+            <o:FieldCodes>\s</o:FieldCodes>
+          </o:OLEObject>
+        </w:object>
+      </w:r>
+    </w:p>
+    <w:p>
+      <w:pPr>
+        <w:pStyle w:val="a3"/>
+        <w:spacing w:before="100" w:beforeAutospacing="1" w:after="100" w:afterAutospacing="1" w:line="240" w:lineRule="auto"/>
+        <w:ind w:left="-426"/>
+        <w:rPr>
+          <w:rFonts w:ascii="Times New Roman" w:eastAsia="Times New Roman" w:hAnsi="Times New Roman" w:cs="Times New Roman"/>
+          <w:sz w:val="28"/>
+          <w:szCs w:val="28"/>
+          <w:lang w:eastAsia="ru-RU"/>
+        </w:rPr>
+      </w:pPr>
     </w:p>
     <w:p>
       <w:pPr>
@@ -6076,13 +6294,24 @@
           <w:lang w:eastAsia="ru-RU"/>
         </w:rPr>
       </w:pPr>
-      <w:bookmarkStart w:id="0" w:name="_GoBack"/>
-      <w:bookmarkEnd w:id="0"/>
     </w:p>
     <w:p>
       <w:pPr>
         <w:pStyle w:val="a3"/>
         <w:spacing w:before="100" w:beforeAutospacing="1" w:after="100" w:afterAutospacing="1" w:line="240" w:lineRule="auto"/>
+        <w:ind w:left="1428"/>
+        <w:rPr>
+          <w:rFonts w:ascii="Times New Roman" w:eastAsia="Times New Roman" w:hAnsi="Times New Roman" w:cs="Times New Roman"/>
+          <w:sz w:val="28"/>
+          <w:szCs w:val="28"/>
+          <w:lang w:eastAsia="ru-RU"/>
+        </w:rPr>
+      </w:pPr>
+    </w:p>
+    <w:p>
+      <w:pPr>
+        <w:pStyle w:val="a3"/>
+        <w:spacing w:before="100" w:beforeAutospacing="1" w:after="100" w:afterAutospacing="1" w:line="240" w:lineRule="auto"/>
         <w:rPr>
           <w:rFonts w:ascii="Times New Roman" w:eastAsia="Times New Roman" w:hAnsi="Times New Roman" w:cs="Times New Roman"/>
           <w:b/>
@@ -6109,13 +6338,52 @@
       <w:pPr>
         <w:pStyle w:val="a3"/>
         <w:spacing w:before="100" w:beforeAutospacing="1" w:after="100" w:afterAutospacing="1" w:line="240" w:lineRule="auto"/>
-        <w:rPr>
-          <w:rFonts w:ascii="Times New Roman" w:eastAsia="Times New Roman" w:hAnsi="Times New Roman" w:cs="Times New Roman"/>
+        <w:ind w:left="-851" w:firstLine="851"/>
+        <w:rPr>
+          <w:rFonts w:ascii="Times New Roman" w:eastAsia="Times New Roman" w:hAnsi="Times New Roman" w:cs="Times New Roman"/>
+          <w:sz w:val="28"/>
+          <w:szCs w:val="28"/>
+          <w:lang w:val="uk-UA" w:eastAsia="ru-RU"/>
+        </w:rPr>
+      </w:pPr>
+      <w:r>
+        <w:rPr>
+          <w:rFonts w:ascii="Times New Roman" w:eastAsia="Times New Roman" w:hAnsi="Times New Roman" w:cs="Times New Roman"/>
+          <w:sz w:val="28"/>
+          <w:szCs w:val="28"/>
+          <w:lang w:val="uk-UA" w:eastAsia="ru-RU"/>
+        </w:rPr>
+        <w:lastRenderedPageBreak/>
+        <w:t>Додаток Б:</w:t>
+      </w:r>
+      <w:bookmarkStart w:id="1" w:name="_MON_1806350623"/>
+      <w:bookmarkEnd w:id="1"/>
+      <w:r>
+        <w:rPr>
+          <w:rFonts w:ascii="Times New Roman" w:eastAsia="Times New Roman" w:hAnsi="Times New Roman" w:cs="Times New Roman"/>
+          <w:sz w:val="28"/>
+          <w:szCs w:val="28"/>
+          <w:lang w:val="uk-UA" w:eastAsia="ru-RU"/>
+        </w:rPr>
+        <w:object w:dxaOrig="10810" w:dyaOrig="8491" w14:anchorId="6D80CB96">
+          <v:shape id="_x0000_i1027" type="#_x0000_t75" style="width:540.6pt;height:424.8pt" o:ole="">
+            <v:imagedata r:id="rId9" o:title=""/>
+          </v:shape>
+          <o:OLEObject Type="Embed" ProgID="Word.Document.8" ShapeID="_x0000_i1027" DrawAspect="Content" ObjectID="_1806350662" r:id="rId10">
+            <o:FieldCodes>\s</o:FieldCodes>
+          </o:OLEObject>
+        </w:object>
+      </w:r>
+    </w:p>
+    <w:p>
+      <w:pPr>
+        <w:ind w:left="360"/>
+        <w:rPr>
+          <w:rFonts w:ascii="Times New Roman" w:hAnsi="Times New Roman" w:cs="Times New Roman"/>
           <w:b/>
           <w:bCs/>
           <w:sz w:val="28"/>
           <w:szCs w:val="28"/>
-          <w:lang w:eastAsia="ru-RU"/>
         </w:rPr>
       </w:pPr>
     </w:p>
@@ -6133,6 +6401,55 @@
     </w:p>
     <w:p>
       <w:pPr>
+        <w:ind w:left="-567"/>
+        <w:rPr>
+          <w:rFonts w:ascii="Times New Roman" w:hAnsi="Times New Roman" w:cs="Times New Roman"/>
+          <w:sz w:val="28"/>
+          <w:szCs w:val="28"/>
+          <w:lang w:val="uk-UA"/>
+        </w:rPr>
+      </w:pPr>
+      <w:r>
+        <w:rPr>
+          <w:rFonts w:ascii="Times New Roman" w:hAnsi="Times New Roman" w:cs="Times New Roman"/>
+          <w:sz w:val="28"/>
+          <w:szCs w:val="28"/>
+          <w:lang w:val="uk-UA"/>
+        </w:rPr>
+        <w:t>Додаток В:</w:t>
+      </w:r>
+    </w:p>
+    <w:bookmarkStart w:id="2" w:name="_MON_1806350648"/>
+    <w:bookmarkEnd w:id="2"/>
+    <w:p>
+      <w:pPr>
+        <w:ind w:left="-851"/>
+        <w:rPr>
+          <w:rFonts w:ascii="Times New Roman" w:hAnsi="Times New Roman" w:cs="Times New Roman"/>
+          <w:sz w:val="28"/>
+          <w:szCs w:val="28"/>
+          <w:lang w:val="uk-UA"/>
+        </w:rPr>
+      </w:pPr>
+      <w:r>
+        <w:rPr>
+          <w:rFonts w:ascii="Times New Roman" w:hAnsi="Times New Roman" w:cs="Times New Roman"/>
+          <w:sz w:val="28"/>
+          <w:szCs w:val="28"/>
+          <w:lang w:val="uk-UA"/>
+        </w:rPr>
+        <w:object w:dxaOrig="10810" w:dyaOrig="10181" w14:anchorId="3C4290B7">
+          <v:shape id="_x0000_i1028" type="#_x0000_t75" style="width:540.6pt;height:508.8pt" o:ole="">
+            <v:imagedata r:id="rId11" o:title=""/>
+          </v:shape>
+          <o:OLEObject Type="Embed" ProgID="Word.Document.8" ShapeID="_x0000_i1028" DrawAspect="Content" ObjectID="_1806350663" r:id="rId12">
+            <o:FieldCodes>\s</o:FieldCodes>
+          </o:OLEObject>
+        </w:object>
+      </w:r>
+    </w:p>
+    <w:p>
+      <w:pPr>
         <w:rPr>
           <w:rFonts w:ascii="Times New Roman" w:hAnsi="Times New Roman" w:cs="Times New Roman"/>
           <w:b/>
@@ -6142,6 +6459,8 @@
           <w:lang w:val="uk-UA"/>
         </w:rPr>
       </w:pPr>
+      <w:bookmarkStart w:id="3" w:name="_GoBack"/>
+      <w:bookmarkEnd w:id="3"/>
     </w:p>
     <w:sectPr>
       <w:pgSz w:w="11906" w:h="16838"/>

</xml_diff>